<commit_message>
Make final edits to homework assignments and final exam
</commit_message>
<xml_diff>
--- a/hw/hw1/hw1.docx
+++ b/hw/hw1/hw1.docx
@@ -13327,7 +13327,21 @@
           <w:rFonts w:ascii="Cambria Math" w:eastAsiaTheme="minorEastAsia" w:hAnsi="Cambria Math" w:cs="Times New Roman"/>
           <w:color w:val="2F5496" w:themeColor="accent1" w:themeShade="BF"/>
         </w:rPr>
-        <w:t xml:space="preserve">, and the misclassification rate is estimated by using a test data set </w:t>
+        <w:t xml:space="preserve">, and the misclassification rate is estimated by using a </w:t>
+      </w:r>
+      <w:r>
+        <w:rPr>
+          <w:rFonts w:ascii="Cambria Math" w:eastAsiaTheme="minorEastAsia" w:hAnsi="Cambria Math" w:cs="Times New Roman"/>
+          <w:color w:val="2F5496" w:themeColor="accent1" w:themeShade="BF"/>
+        </w:rPr>
+        <w:t>new</w:t>
+      </w:r>
+      <w:r>
+        <w:rPr>
+          <w:rFonts w:ascii="Cambria Math" w:eastAsiaTheme="minorEastAsia" w:hAnsi="Cambria Math" w:cs="Times New Roman"/>
+          <w:color w:val="2F5496" w:themeColor="accent1" w:themeShade="BF"/>
+        </w:rPr>
+        <w:t xml:space="preserve"> data set </w:t>
       </w:r>
       <w:r>
         <w:rPr>
@@ -13342,9 +13356,16 @@
             <w:rFonts w:ascii="Cambria Math" w:eastAsiaTheme="minorEastAsia" w:hAnsi="Cambria Math" w:cs="Times New Roman"/>
             <w:color w:val="2F5496" w:themeColor="accent1" w:themeShade="BF"/>
           </w:rPr>
-          <m:t>N=1,000</m:t>
+          <m:t>9N</m:t>
         </m:r>
       </m:oMath>
+      <w:r>
+        <w:rPr>
+          <w:rFonts w:ascii="Cambria Math" w:eastAsiaTheme="minorEastAsia" w:hAnsi="Cambria Math" w:cs="Times New Roman"/>
+          <w:color w:val="2F5496" w:themeColor="accent1" w:themeShade="BF"/>
+        </w:rPr>
+        <w:t xml:space="preserve"> points</w:t>
+      </w:r>
       <w:r>
         <w:rPr>
           <w:rFonts w:ascii="Cambria Math" w:eastAsiaTheme="minorEastAsia" w:hAnsi="Cambria Math" w:cs="Times New Roman"/>
@@ -13370,6 +13391,18 @@
         <w:rPr>
           <w:rFonts w:ascii="Cambria Math" w:eastAsiaTheme="minorEastAsia" w:hAnsi="Cambria Math" w:cs="Times New Roman"/>
           <w:color w:val="2F5496" w:themeColor="accent1" w:themeShade="BF"/>
+        </w:rPr>
+      </w:pPr>
+    </w:p>
+    <w:p>
+      <w:pPr>
+        <w:spacing w:line="276" w:lineRule="auto"/>
+        <w:jc w:val="both"/>
+        <w:rPr>
+          <w:rFonts w:ascii="Cambria Math" w:eastAsiaTheme="minorEastAsia" w:hAnsi="Cambria Math" w:cs="Times New Roman"/>
+          <w:color w:val="2F5496" w:themeColor="accent1" w:themeShade="BF"/>
+          <w:sz w:val="15"/>
+          <w:szCs w:val="15"/>
         </w:rPr>
       </w:pPr>
     </w:p>
@@ -23035,7 +23068,7 @@
           <w:lang w:eastAsia="zh-CN"/>
           <w14:ligatures w14:val="none"/>
         </w:rPr>
-        <w:t xml:space="preserve"> probability"</w:t>
+        <w:t xml:space="preserve"> rate"</w:t>
       </w:r>
       <w:r>
         <w:rPr>
@@ -23887,7 +23920,6 @@
         </w:rPr>
         <w:t xml:space="preserve">            </w:t>
       </w:r>
-      <w:proofErr w:type="spellStart"/>
       <w:r>
         <w:rPr>
           <w:rFonts w:ascii="MesloLGS NF" w:eastAsia="Times New Roman" w:hAnsi="MesloLGS NF" w:cs="MesloLGS NF"/>
@@ -23898,9 +23930,8 @@
           <w:lang w:eastAsia="zh-CN"/>
           <w14:ligatures w14:val="none"/>
         </w:rPr>
-        <w:t>vf</w:t>
-      </w:r>
-      <w:proofErr w:type="spellEnd"/>
+        <w:t>f</w:t>
+      </w:r>
       <w:r>
         <w:rPr>
           <w:rFonts w:ascii="MesloLGS NF" w:eastAsia="Times New Roman" w:hAnsi="MesloLGS NF" w:cs="MesloLGS NF"/>
@@ -24053,7 +24084,31 @@
           <w:lang w:eastAsia="zh-CN"/>
           <w14:ligatures w14:val="none"/>
         </w:rPr>
-        <w:t>x_train</w:t>
+        <w:t>pla</w:t>
+      </w:r>
+      <w:r>
+        <w:rPr>
+          <w:rFonts w:ascii="MesloLGS NF" w:eastAsia="Times New Roman" w:hAnsi="MesloLGS NF" w:cs="MesloLGS NF"/>
+          <w:color w:val="3B3B3B"/>
+          <w:kern w:val="0"/>
+          <w:sz w:val="19"/>
+          <w:szCs w:val="19"/>
+          <w:lang w:eastAsia="zh-CN"/>
+          <w14:ligatures w14:val="none"/>
+        </w:rPr>
+        <w:t>.</w:t>
+      </w:r>
+      <w:r>
+        <w:rPr>
+          <w:rFonts w:ascii="MesloLGS NF" w:eastAsia="Times New Roman" w:hAnsi="MesloLGS NF" w:cs="MesloLGS NF"/>
+          <w:color w:val="795E26"/>
+          <w:kern w:val="0"/>
+          <w:sz w:val="19"/>
+          <w:szCs w:val="19"/>
+          <w:lang w:eastAsia="zh-CN"/>
+          <w14:ligatures w14:val="none"/>
+        </w:rPr>
+        <w:t>train</w:t>
       </w:r>
       <w:proofErr w:type="spellEnd"/>
       <w:r>
@@ -24066,8 +24121,144 @@
           <w:lang w:eastAsia="zh-CN"/>
           <w14:ligatures w14:val="none"/>
         </w:rPr>
+        <w:t>(</w:t>
+      </w:r>
+      <w:r>
+        <w:rPr>
+          <w:rFonts w:ascii="MesloLGS NF" w:eastAsia="Times New Roman" w:hAnsi="MesloLGS NF" w:cs="MesloLGS NF"/>
+          <w:color w:val="000000"/>
+          <w:kern w:val="0"/>
+          <w:sz w:val="19"/>
+          <w:szCs w:val="19"/>
+          <w:lang w:eastAsia="zh-CN"/>
+          <w14:ligatures w14:val="none"/>
+        </w:rPr>
+        <w:t>*</w:t>
+      </w:r>
+      <w:proofErr w:type="spellStart"/>
+      <w:r>
+        <w:rPr>
+          <w:rFonts w:ascii="MesloLGS NF" w:eastAsia="Times New Roman" w:hAnsi="MesloLGS NF" w:cs="MesloLGS NF"/>
+          <w:color w:val="795E26"/>
+          <w:kern w:val="0"/>
+          <w:sz w:val="19"/>
+          <w:szCs w:val="19"/>
+          <w:lang w:eastAsia="zh-CN"/>
+          <w14:ligatures w14:val="none"/>
+        </w:rPr>
+        <w:t>generate_data</w:t>
+      </w:r>
+      <w:proofErr w:type="spellEnd"/>
+      <w:r>
+        <w:rPr>
+          <w:rFonts w:ascii="MesloLGS NF" w:eastAsia="Times New Roman" w:hAnsi="MesloLGS NF" w:cs="MesloLGS NF"/>
+          <w:color w:val="3B3B3B"/>
+          <w:kern w:val="0"/>
+          <w:sz w:val="19"/>
+          <w:szCs w:val="19"/>
+          <w:lang w:eastAsia="zh-CN"/>
+          <w14:ligatures w14:val="none"/>
+        </w:rPr>
+        <w:t>(</w:t>
+      </w:r>
+      <w:proofErr w:type="spellStart"/>
+      <w:r>
+        <w:rPr>
+          <w:rFonts w:ascii="MesloLGS NF" w:eastAsia="Times New Roman" w:hAnsi="MesloLGS NF" w:cs="MesloLGS NF"/>
+          <w:color w:val="001080"/>
+          <w:kern w:val="0"/>
+          <w:sz w:val="19"/>
+          <w:szCs w:val="19"/>
+          <w:lang w:eastAsia="zh-CN"/>
+          <w14:ligatures w14:val="none"/>
+        </w:rPr>
+        <w:t>N_train</w:t>
+      </w:r>
+      <w:proofErr w:type="spellEnd"/>
+      <w:r>
+        <w:rPr>
+          <w:rFonts w:ascii="MesloLGS NF" w:eastAsia="Times New Roman" w:hAnsi="MesloLGS NF" w:cs="MesloLGS NF"/>
+          <w:color w:val="3B3B3B"/>
+          <w:kern w:val="0"/>
+          <w:sz w:val="19"/>
+          <w:szCs w:val="19"/>
+          <w:lang w:eastAsia="zh-CN"/>
+          <w14:ligatures w14:val="none"/>
+        </w:rPr>
         <w:t xml:space="preserve">, </w:t>
       </w:r>
+      <w:r>
+        <w:rPr>
+          <w:rFonts w:ascii="MesloLGS NF" w:eastAsia="Times New Roman" w:hAnsi="MesloLGS NF" w:cs="MesloLGS NF"/>
+          <w:color w:val="001080"/>
+          <w:kern w:val="0"/>
+          <w:sz w:val="19"/>
+          <w:szCs w:val="19"/>
+          <w:lang w:eastAsia="zh-CN"/>
+          <w14:ligatures w14:val="none"/>
+        </w:rPr>
+        <w:t>f</w:t>
+      </w:r>
+      <w:r>
+        <w:rPr>
+          <w:rFonts w:ascii="MesloLGS NF" w:eastAsia="Times New Roman" w:hAnsi="MesloLGS NF" w:cs="MesloLGS NF"/>
+          <w:color w:val="3B3B3B"/>
+          <w:kern w:val="0"/>
+          <w:sz w:val="19"/>
+          <w:szCs w:val="19"/>
+          <w:lang w:eastAsia="zh-CN"/>
+          <w14:ligatures w14:val="none"/>
+        </w:rPr>
+        <w:t xml:space="preserve">, </w:t>
+      </w:r>
+      <w:r>
+        <w:rPr>
+          <w:rFonts w:ascii="MesloLGS NF" w:eastAsia="Times New Roman" w:hAnsi="MesloLGS NF" w:cs="MesloLGS NF"/>
+          <w:color w:val="001080"/>
+          <w:kern w:val="0"/>
+          <w:sz w:val="19"/>
+          <w:szCs w:val="19"/>
+          <w:lang w:eastAsia="zh-CN"/>
+          <w14:ligatures w14:val="none"/>
+        </w:rPr>
+        <w:t>bias</w:t>
+      </w:r>
+      <w:r>
+        <w:rPr>
+          <w:rFonts w:ascii="MesloLGS NF" w:eastAsia="Times New Roman" w:hAnsi="MesloLGS NF" w:cs="MesloLGS NF"/>
+          <w:color w:val="000000"/>
+          <w:kern w:val="0"/>
+          <w:sz w:val="19"/>
+          <w:szCs w:val="19"/>
+          <w:lang w:eastAsia="zh-CN"/>
+          <w14:ligatures w14:val="none"/>
+        </w:rPr>
+        <w:t>=</w:t>
+      </w:r>
+      <w:r>
+        <w:rPr>
+          <w:rFonts w:ascii="MesloLGS NF" w:eastAsia="Times New Roman" w:hAnsi="MesloLGS NF" w:cs="MesloLGS NF"/>
+          <w:color w:val="0000FF"/>
+          <w:kern w:val="0"/>
+          <w:sz w:val="19"/>
+          <w:szCs w:val="19"/>
+          <w:lang w:eastAsia="zh-CN"/>
+          <w14:ligatures w14:val="none"/>
+        </w:rPr>
+        <w:t>True</w:t>
+      </w:r>
+      <w:r>
+        <w:rPr>
+          <w:rFonts w:ascii="MesloLGS NF" w:eastAsia="Times New Roman" w:hAnsi="MesloLGS NF" w:cs="MesloLGS NF"/>
+          <w:color w:val="3B3B3B"/>
+          <w:kern w:val="0"/>
+          <w:sz w:val="19"/>
+          <w:szCs w:val="19"/>
+          <w:lang w:eastAsia="zh-CN"/>
+          <w14:ligatures w14:val="none"/>
+        </w:rPr>
+        <w:t xml:space="preserve">, </w:t>
+      </w:r>
       <w:proofErr w:type="spellStart"/>
       <w:r>
         <w:rPr>
@@ -24079,24 +24270,12 @@
           <w:lang w:eastAsia="zh-CN"/>
           <w14:ligatures w14:val="none"/>
         </w:rPr>
-        <w:t>y_train</w:t>
+        <w:t>rng</w:t>
       </w:r>
       <w:proofErr w:type="spellEnd"/>
       <w:r>
         <w:rPr>
           <w:rFonts w:ascii="MesloLGS NF" w:eastAsia="Times New Roman" w:hAnsi="MesloLGS NF" w:cs="MesloLGS NF"/>
-          <w:color w:val="3B3B3B"/>
-          <w:kern w:val="0"/>
-          <w:sz w:val="19"/>
-          <w:szCs w:val="19"/>
-          <w:lang w:eastAsia="zh-CN"/>
-          <w14:ligatures w14:val="none"/>
-        </w:rPr>
-        <w:t xml:space="preserve"> </w:t>
-      </w:r>
-      <w:r>
-        <w:rPr>
-          <w:rFonts w:ascii="MesloLGS NF" w:eastAsia="Times New Roman" w:hAnsi="MesloLGS NF" w:cs="MesloLGS NF"/>
           <w:color w:val="000000"/>
           <w:kern w:val="0"/>
           <w:sz w:val="19"/>
@@ -24106,30 +24285,18 @@
         </w:rPr>
         <w:t>=</w:t>
       </w:r>
-      <w:r>
-        <w:rPr>
-          <w:rFonts w:ascii="MesloLGS NF" w:eastAsia="Times New Roman" w:hAnsi="MesloLGS NF" w:cs="MesloLGS NF"/>
-          <w:color w:val="3B3B3B"/>
-          <w:kern w:val="0"/>
-          <w:sz w:val="19"/>
-          <w:szCs w:val="19"/>
-          <w:lang w:eastAsia="zh-CN"/>
-          <w14:ligatures w14:val="none"/>
-        </w:rPr>
-        <w:t xml:space="preserve"> </w:t>
-      </w:r>
       <w:proofErr w:type="spellStart"/>
       <w:r>
         <w:rPr>
           <w:rFonts w:ascii="MesloLGS NF" w:eastAsia="Times New Roman" w:hAnsi="MesloLGS NF" w:cs="MesloLGS NF"/>
-          <w:color w:val="795E26"/>
-          <w:kern w:val="0"/>
-          <w:sz w:val="19"/>
-          <w:szCs w:val="19"/>
-          <w:lang w:eastAsia="zh-CN"/>
-          <w14:ligatures w14:val="none"/>
-        </w:rPr>
-        <w:t>generate_data</w:t>
+          <w:color w:val="001080"/>
+          <w:kern w:val="0"/>
+          <w:sz w:val="19"/>
+          <w:szCs w:val="19"/>
+          <w:lang w:eastAsia="zh-CN"/>
+          <w14:ligatures w14:val="none"/>
+        </w:rPr>
+        <w:t>rng</w:t>
       </w:r>
       <w:proofErr w:type="spellEnd"/>
       <w:r>
@@ -24142,159 +24309,7 @@
           <w:lang w:eastAsia="zh-CN"/>
           <w14:ligatures w14:val="none"/>
         </w:rPr>
-        <w:t>(</w:t>
-      </w:r>
-      <w:proofErr w:type="spellStart"/>
-      <w:r>
-        <w:rPr>
-          <w:rFonts w:ascii="MesloLGS NF" w:eastAsia="Times New Roman" w:hAnsi="MesloLGS NF" w:cs="MesloLGS NF"/>
-          <w:color w:val="001080"/>
-          <w:kern w:val="0"/>
-          <w:sz w:val="19"/>
-          <w:szCs w:val="19"/>
-          <w:lang w:eastAsia="zh-CN"/>
-          <w14:ligatures w14:val="none"/>
-        </w:rPr>
-        <w:t>N_train</w:t>
-      </w:r>
-      <w:proofErr w:type="spellEnd"/>
-      <w:r>
-        <w:rPr>
-          <w:rFonts w:ascii="MesloLGS NF" w:eastAsia="Times New Roman" w:hAnsi="MesloLGS NF" w:cs="MesloLGS NF"/>
-          <w:color w:val="3B3B3B"/>
-          <w:kern w:val="0"/>
-          <w:sz w:val="19"/>
-          <w:szCs w:val="19"/>
-          <w:lang w:eastAsia="zh-CN"/>
-          <w14:ligatures w14:val="none"/>
-        </w:rPr>
-        <w:t xml:space="preserve">, </w:t>
-      </w:r>
-      <w:proofErr w:type="spellStart"/>
-      <w:r>
-        <w:rPr>
-          <w:rFonts w:ascii="MesloLGS NF" w:eastAsia="Times New Roman" w:hAnsi="MesloLGS NF" w:cs="MesloLGS NF"/>
-          <w:color w:val="001080"/>
-          <w:kern w:val="0"/>
-          <w:sz w:val="19"/>
-          <w:szCs w:val="19"/>
-          <w:lang w:eastAsia="zh-CN"/>
-          <w14:ligatures w14:val="none"/>
-        </w:rPr>
-        <w:t>vf</w:t>
-      </w:r>
-      <w:proofErr w:type="spellEnd"/>
-      <w:r>
-        <w:rPr>
-          <w:rFonts w:ascii="MesloLGS NF" w:eastAsia="Times New Roman" w:hAnsi="MesloLGS NF" w:cs="MesloLGS NF"/>
-          <w:color w:val="3B3B3B"/>
-          <w:kern w:val="0"/>
-          <w:sz w:val="19"/>
-          <w:szCs w:val="19"/>
-          <w:lang w:eastAsia="zh-CN"/>
-          <w14:ligatures w14:val="none"/>
-        </w:rPr>
-        <w:t xml:space="preserve">, </w:t>
-      </w:r>
-      <w:r>
-        <w:rPr>
-          <w:rFonts w:ascii="MesloLGS NF" w:eastAsia="Times New Roman" w:hAnsi="MesloLGS NF" w:cs="MesloLGS NF"/>
-          <w:color w:val="001080"/>
-          <w:kern w:val="0"/>
-          <w:sz w:val="19"/>
-          <w:szCs w:val="19"/>
-          <w:lang w:eastAsia="zh-CN"/>
-          <w14:ligatures w14:val="none"/>
-        </w:rPr>
-        <w:t>bias</w:t>
-      </w:r>
-      <w:r>
-        <w:rPr>
-          <w:rFonts w:ascii="MesloLGS NF" w:eastAsia="Times New Roman" w:hAnsi="MesloLGS NF" w:cs="MesloLGS NF"/>
-          <w:color w:val="000000"/>
-          <w:kern w:val="0"/>
-          <w:sz w:val="19"/>
-          <w:szCs w:val="19"/>
-          <w:lang w:eastAsia="zh-CN"/>
-          <w14:ligatures w14:val="none"/>
-        </w:rPr>
-        <w:t>=</w:t>
-      </w:r>
-      <w:r>
-        <w:rPr>
-          <w:rFonts w:ascii="MesloLGS NF" w:eastAsia="Times New Roman" w:hAnsi="MesloLGS NF" w:cs="MesloLGS NF"/>
-          <w:color w:val="0000FF"/>
-          <w:kern w:val="0"/>
-          <w:sz w:val="19"/>
-          <w:szCs w:val="19"/>
-          <w:lang w:eastAsia="zh-CN"/>
-          <w14:ligatures w14:val="none"/>
-        </w:rPr>
-        <w:t>True</w:t>
-      </w:r>
-      <w:r>
-        <w:rPr>
-          <w:rFonts w:ascii="MesloLGS NF" w:eastAsia="Times New Roman" w:hAnsi="MesloLGS NF" w:cs="MesloLGS NF"/>
-          <w:color w:val="3B3B3B"/>
-          <w:kern w:val="0"/>
-          <w:sz w:val="19"/>
-          <w:szCs w:val="19"/>
-          <w:lang w:eastAsia="zh-CN"/>
-          <w14:ligatures w14:val="none"/>
-        </w:rPr>
-        <w:t xml:space="preserve">, </w:t>
-      </w:r>
-      <w:proofErr w:type="spellStart"/>
-      <w:r>
-        <w:rPr>
-          <w:rFonts w:ascii="MesloLGS NF" w:eastAsia="Times New Roman" w:hAnsi="MesloLGS NF" w:cs="MesloLGS NF"/>
-          <w:color w:val="001080"/>
-          <w:kern w:val="0"/>
-          <w:sz w:val="19"/>
-          <w:szCs w:val="19"/>
-          <w:lang w:eastAsia="zh-CN"/>
-          <w14:ligatures w14:val="none"/>
-        </w:rPr>
-        <w:t>rng</w:t>
-      </w:r>
-      <w:proofErr w:type="spellEnd"/>
-      <w:r>
-        <w:rPr>
-          <w:rFonts w:ascii="MesloLGS NF" w:eastAsia="Times New Roman" w:hAnsi="MesloLGS NF" w:cs="MesloLGS NF"/>
-          <w:color w:val="000000"/>
-          <w:kern w:val="0"/>
-          <w:sz w:val="19"/>
-          <w:szCs w:val="19"/>
-          <w:lang w:eastAsia="zh-CN"/>
-          <w14:ligatures w14:val="none"/>
-        </w:rPr>
-        <w:t>=</w:t>
-      </w:r>
-      <w:proofErr w:type="spellStart"/>
-      <w:r>
-        <w:rPr>
-          <w:rFonts w:ascii="MesloLGS NF" w:eastAsia="Times New Roman" w:hAnsi="MesloLGS NF" w:cs="MesloLGS NF"/>
-          <w:color w:val="001080"/>
-          <w:kern w:val="0"/>
-          <w:sz w:val="19"/>
-          <w:szCs w:val="19"/>
-          <w:lang w:eastAsia="zh-CN"/>
-          <w14:ligatures w14:val="none"/>
-        </w:rPr>
-        <w:t>rng</w:t>
-      </w:r>
-      <w:proofErr w:type="spellEnd"/>
-      <w:r>
-        <w:rPr>
-          <w:rFonts w:ascii="MesloLGS NF" w:eastAsia="Times New Roman" w:hAnsi="MesloLGS NF" w:cs="MesloLGS NF"/>
-          <w:color w:val="3B3B3B"/>
-          <w:kern w:val="0"/>
-          <w:sz w:val="19"/>
-          <w:szCs w:val="19"/>
-          <w:lang w:eastAsia="zh-CN"/>
-          <w14:ligatures w14:val="none"/>
-        </w:rPr>
-        <w:t>)</w:t>
+        <w:t>))</w:t>
       </w:r>
     </w:p>
     <w:p>
@@ -24323,7 +24338,6 @@
         </w:rPr>
         <w:t xml:space="preserve">            </w:t>
       </w:r>
-      <w:proofErr w:type="spellStart"/>
       <w:r>
         <w:rPr>
           <w:rFonts w:ascii="MesloLGS NF" w:eastAsia="Times New Roman" w:hAnsi="MesloLGS NF" w:cs="MesloLGS NF"/>
@@ -24334,35 +24348,8 @@
           <w:lang w:eastAsia="zh-CN"/>
           <w14:ligatures w14:val="none"/>
         </w:rPr>
-        <w:t>x_test</w:t>
-      </w:r>
-      <w:proofErr w:type="spellEnd"/>
-      <w:r>
-        <w:rPr>
-          <w:rFonts w:ascii="MesloLGS NF" w:eastAsia="Times New Roman" w:hAnsi="MesloLGS NF" w:cs="MesloLGS NF"/>
-          <w:color w:val="3B3B3B"/>
-          <w:kern w:val="0"/>
-          <w:sz w:val="19"/>
-          <w:szCs w:val="19"/>
-          <w:lang w:eastAsia="zh-CN"/>
-          <w14:ligatures w14:val="none"/>
-        </w:rPr>
-        <w:t xml:space="preserve">, </w:t>
-      </w:r>
-      <w:proofErr w:type="spellStart"/>
-      <w:r>
-        <w:rPr>
-          <w:rFonts w:ascii="MesloLGS NF" w:eastAsia="Times New Roman" w:hAnsi="MesloLGS NF" w:cs="MesloLGS NF"/>
-          <w:color w:val="001080"/>
-          <w:kern w:val="0"/>
-          <w:sz w:val="19"/>
-          <w:szCs w:val="19"/>
-          <w:lang w:eastAsia="zh-CN"/>
-          <w14:ligatures w14:val="none"/>
-        </w:rPr>
-        <w:t>y_test</w:t>
-      </w:r>
-      <w:proofErr w:type="spellEnd"/>
+        <w:t>counters</w:t>
+      </w:r>
       <w:r>
         <w:rPr>
           <w:rFonts w:ascii="MesloLGS NF" w:eastAsia="Times New Roman" w:hAnsi="MesloLGS NF" w:cs="MesloLGS NF"/>
@@ -24385,197 +24372,19 @@
           <w:lang w:eastAsia="zh-CN"/>
           <w14:ligatures w14:val="none"/>
         </w:rPr>
-        <w:t>=</w:t>
-      </w:r>
-      <w:r>
-        <w:rPr>
-          <w:rFonts w:ascii="MesloLGS NF" w:eastAsia="Times New Roman" w:hAnsi="MesloLGS NF" w:cs="MesloLGS NF"/>
-          <w:color w:val="3B3B3B"/>
-          <w:kern w:val="0"/>
-          <w:sz w:val="19"/>
-          <w:szCs w:val="19"/>
-          <w:lang w:eastAsia="zh-CN"/>
-          <w14:ligatures w14:val="none"/>
-        </w:rPr>
-        <w:t xml:space="preserve"> </w:t>
-      </w:r>
-      <w:proofErr w:type="spellStart"/>
-      <w:r>
-        <w:rPr>
-          <w:rFonts w:ascii="MesloLGS NF" w:eastAsia="Times New Roman" w:hAnsi="MesloLGS NF" w:cs="MesloLGS NF"/>
-          <w:color w:val="795E26"/>
-          <w:kern w:val="0"/>
-          <w:sz w:val="19"/>
-          <w:szCs w:val="19"/>
-          <w:lang w:eastAsia="zh-CN"/>
-          <w14:ligatures w14:val="none"/>
-        </w:rPr>
-        <w:t>generate_data</w:t>
-      </w:r>
-      <w:proofErr w:type="spellEnd"/>
-      <w:r>
-        <w:rPr>
-          <w:rFonts w:ascii="MesloLGS NF" w:eastAsia="Times New Roman" w:hAnsi="MesloLGS NF" w:cs="MesloLGS NF"/>
-          <w:color w:val="3B3B3B"/>
-          <w:kern w:val="0"/>
-          <w:sz w:val="19"/>
-          <w:szCs w:val="19"/>
-          <w:lang w:eastAsia="zh-CN"/>
-          <w14:ligatures w14:val="none"/>
-        </w:rPr>
-        <w:t>(</w:t>
-      </w:r>
-      <w:proofErr w:type="spellStart"/>
-      <w:r>
-        <w:rPr>
-          <w:rFonts w:ascii="MesloLGS NF" w:eastAsia="Times New Roman" w:hAnsi="MesloLGS NF" w:cs="MesloLGS NF"/>
-          <w:color w:val="001080"/>
-          <w:kern w:val="0"/>
-          <w:sz w:val="19"/>
-          <w:szCs w:val="19"/>
-          <w:lang w:eastAsia="zh-CN"/>
-          <w14:ligatures w14:val="none"/>
-        </w:rPr>
-        <w:t>N_test</w:t>
-      </w:r>
-      <w:proofErr w:type="spellEnd"/>
-      <w:r>
-        <w:rPr>
-          <w:rFonts w:ascii="MesloLGS NF" w:eastAsia="Times New Roman" w:hAnsi="MesloLGS NF" w:cs="MesloLGS NF"/>
-          <w:color w:val="3B3B3B"/>
-          <w:kern w:val="0"/>
-          <w:sz w:val="19"/>
-          <w:szCs w:val="19"/>
-          <w:lang w:eastAsia="zh-CN"/>
-          <w14:ligatures w14:val="none"/>
-        </w:rPr>
-        <w:t xml:space="preserve">, </w:t>
-      </w:r>
-      <w:proofErr w:type="spellStart"/>
-      <w:r>
-        <w:rPr>
-          <w:rFonts w:ascii="MesloLGS NF" w:eastAsia="Times New Roman" w:hAnsi="MesloLGS NF" w:cs="MesloLGS NF"/>
-          <w:color w:val="001080"/>
-          <w:kern w:val="0"/>
-          <w:sz w:val="19"/>
-          <w:szCs w:val="19"/>
-          <w:lang w:eastAsia="zh-CN"/>
-          <w14:ligatures w14:val="none"/>
-        </w:rPr>
-        <w:t>vf</w:t>
-      </w:r>
-      <w:proofErr w:type="spellEnd"/>
-      <w:r>
-        <w:rPr>
-          <w:rFonts w:ascii="MesloLGS NF" w:eastAsia="Times New Roman" w:hAnsi="MesloLGS NF" w:cs="MesloLGS NF"/>
-          <w:color w:val="3B3B3B"/>
-          <w:kern w:val="0"/>
-          <w:sz w:val="19"/>
-          <w:szCs w:val="19"/>
-          <w:lang w:eastAsia="zh-CN"/>
-          <w14:ligatures w14:val="none"/>
-        </w:rPr>
-        <w:t xml:space="preserve">, </w:t>
-      </w:r>
-      <w:r>
-        <w:rPr>
-          <w:rFonts w:ascii="MesloLGS NF" w:eastAsia="Times New Roman" w:hAnsi="MesloLGS NF" w:cs="MesloLGS NF"/>
-          <w:color w:val="001080"/>
-          <w:kern w:val="0"/>
-          <w:sz w:val="19"/>
-          <w:szCs w:val="19"/>
-          <w:lang w:eastAsia="zh-CN"/>
-          <w14:ligatures w14:val="none"/>
-        </w:rPr>
-        <w:t>bias</w:t>
-      </w:r>
-      <w:r>
-        <w:rPr>
-          <w:rFonts w:ascii="MesloLGS NF" w:eastAsia="Times New Roman" w:hAnsi="MesloLGS NF" w:cs="MesloLGS NF"/>
-          <w:color w:val="000000"/>
-          <w:kern w:val="0"/>
-          <w:sz w:val="19"/>
-          <w:szCs w:val="19"/>
-          <w:lang w:eastAsia="zh-CN"/>
-          <w14:ligatures w14:val="none"/>
-        </w:rPr>
-        <w:t>=</w:t>
-      </w:r>
-      <w:r>
-        <w:rPr>
-          <w:rFonts w:ascii="MesloLGS NF" w:eastAsia="Times New Roman" w:hAnsi="MesloLGS NF" w:cs="MesloLGS NF"/>
-          <w:color w:val="0000FF"/>
-          <w:kern w:val="0"/>
-          <w:sz w:val="19"/>
-          <w:szCs w:val="19"/>
-          <w:lang w:eastAsia="zh-CN"/>
-          <w14:ligatures w14:val="none"/>
-        </w:rPr>
-        <w:t>True</w:t>
-      </w:r>
-      <w:r>
-        <w:rPr>
-          <w:rFonts w:ascii="MesloLGS NF" w:eastAsia="Times New Roman" w:hAnsi="MesloLGS NF" w:cs="MesloLGS NF"/>
-          <w:color w:val="3B3B3B"/>
-          <w:kern w:val="0"/>
-          <w:sz w:val="19"/>
-          <w:szCs w:val="19"/>
-          <w:lang w:eastAsia="zh-CN"/>
-          <w14:ligatures w14:val="none"/>
-        </w:rPr>
-        <w:t xml:space="preserve">, </w:t>
-      </w:r>
-      <w:proofErr w:type="spellStart"/>
-      <w:r>
-        <w:rPr>
-          <w:rFonts w:ascii="MesloLGS NF" w:eastAsia="Times New Roman" w:hAnsi="MesloLGS NF" w:cs="MesloLGS NF"/>
-          <w:color w:val="001080"/>
-          <w:kern w:val="0"/>
-          <w:sz w:val="19"/>
-          <w:szCs w:val="19"/>
-          <w:lang w:eastAsia="zh-CN"/>
-          <w14:ligatures w14:val="none"/>
-        </w:rPr>
-        <w:t>rng</w:t>
-      </w:r>
-      <w:proofErr w:type="spellEnd"/>
-      <w:r>
-        <w:rPr>
-          <w:rFonts w:ascii="MesloLGS NF" w:eastAsia="Times New Roman" w:hAnsi="MesloLGS NF" w:cs="MesloLGS NF"/>
-          <w:color w:val="000000"/>
-          <w:kern w:val="0"/>
-          <w:sz w:val="19"/>
-          <w:szCs w:val="19"/>
-          <w:lang w:eastAsia="zh-CN"/>
-          <w14:ligatures w14:val="none"/>
-        </w:rPr>
-        <w:t>=</w:t>
-      </w:r>
-      <w:proofErr w:type="spellStart"/>
-      <w:r>
-        <w:rPr>
-          <w:rFonts w:ascii="MesloLGS NF" w:eastAsia="Times New Roman" w:hAnsi="MesloLGS NF" w:cs="MesloLGS NF"/>
-          <w:color w:val="001080"/>
-          <w:kern w:val="0"/>
-          <w:sz w:val="19"/>
-          <w:szCs w:val="19"/>
-          <w:lang w:eastAsia="zh-CN"/>
-          <w14:ligatures w14:val="none"/>
-        </w:rPr>
-        <w:t>rng</w:t>
-      </w:r>
-      <w:proofErr w:type="spellEnd"/>
-      <w:r>
-        <w:rPr>
-          <w:rFonts w:ascii="MesloLGS NF" w:eastAsia="Times New Roman" w:hAnsi="MesloLGS NF" w:cs="MesloLGS NF"/>
-          <w:color w:val="3B3B3B"/>
-          <w:kern w:val="0"/>
-          <w:sz w:val="19"/>
-          <w:szCs w:val="19"/>
-          <w:lang w:eastAsia="zh-CN"/>
-          <w14:ligatures w14:val="none"/>
-        </w:rPr>
-        <w:t>)</w:t>
+        <w:t>+=</w:t>
+      </w:r>
+      <w:r>
+        <w:rPr>
+          <w:rFonts w:ascii="MesloLGS NF" w:eastAsia="Times New Roman" w:hAnsi="MesloLGS NF" w:cs="MesloLGS NF"/>
+          <w:color w:val="3B3B3B"/>
+          <w:kern w:val="0"/>
+          <w:sz w:val="19"/>
+          <w:szCs w:val="19"/>
+          <w:lang w:eastAsia="zh-CN"/>
+          <w14:ligatures w14:val="none"/>
+        </w:rPr>
+        <w:t xml:space="preserve"> (</w:t>
       </w:r>
     </w:p>
     <w:p>
@@ -24602,7 +24411,7 @@
           <w:lang w:eastAsia="zh-CN"/>
           <w14:ligatures w14:val="none"/>
         </w:rPr>
-        <w:t xml:space="preserve">            </w:t>
+        <w:t xml:space="preserve">                </w:t>
       </w:r>
       <w:proofErr w:type="spellStart"/>
       <w:r>
@@ -24632,14 +24441,14 @@
       <w:r>
         <w:rPr>
           <w:rFonts w:ascii="MesloLGS NF" w:eastAsia="Times New Roman" w:hAnsi="MesloLGS NF" w:cs="MesloLGS NF"/>
-          <w:color w:val="795E26"/>
-          <w:kern w:val="0"/>
-          <w:sz w:val="19"/>
-          <w:szCs w:val="19"/>
-          <w:lang w:eastAsia="zh-CN"/>
-          <w14:ligatures w14:val="none"/>
-        </w:rPr>
-        <w:t>train</w:t>
+          <w:color w:val="001080"/>
+          <w:kern w:val="0"/>
+          <w:sz w:val="19"/>
+          <w:szCs w:val="19"/>
+          <w:lang w:eastAsia="zh-CN"/>
+          <w14:ligatures w14:val="none"/>
+        </w:rPr>
+        <w:t>iters</w:t>
       </w:r>
       <w:proofErr w:type="spellEnd"/>
       <w:r>
@@ -24652,59 +24461,7 @@
           <w:lang w:eastAsia="zh-CN"/>
           <w14:ligatures w14:val="none"/>
         </w:rPr>
-        <w:t>(</w:t>
-      </w:r>
-      <w:proofErr w:type="spellStart"/>
-      <w:r>
-        <w:rPr>
-          <w:rFonts w:ascii="MesloLGS NF" w:eastAsia="Times New Roman" w:hAnsi="MesloLGS NF" w:cs="MesloLGS NF"/>
-          <w:color w:val="001080"/>
-          <w:kern w:val="0"/>
-          <w:sz w:val="19"/>
-          <w:szCs w:val="19"/>
-          <w:lang w:eastAsia="zh-CN"/>
-          <w14:ligatures w14:val="none"/>
-        </w:rPr>
-        <w:t>x_train</w:t>
-      </w:r>
-      <w:proofErr w:type="spellEnd"/>
-      <w:r>
-        <w:rPr>
-          <w:rFonts w:ascii="MesloLGS NF" w:eastAsia="Times New Roman" w:hAnsi="MesloLGS NF" w:cs="MesloLGS NF"/>
-          <w:color w:val="3B3B3B"/>
-          <w:kern w:val="0"/>
-          <w:sz w:val="19"/>
-          <w:szCs w:val="19"/>
-          <w:lang w:eastAsia="zh-CN"/>
-          <w14:ligatures w14:val="none"/>
-        </w:rPr>
         <w:t xml:space="preserve">, </w:t>
-      </w:r>
-      <w:proofErr w:type="spellStart"/>
-      <w:r>
-        <w:rPr>
-          <w:rFonts w:ascii="MesloLGS NF" w:eastAsia="Times New Roman" w:hAnsi="MesloLGS NF" w:cs="MesloLGS NF"/>
-          <w:color w:val="001080"/>
-          <w:kern w:val="0"/>
-          <w:sz w:val="19"/>
-          <w:szCs w:val="19"/>
-          <w:lang w:eastAsia="zh-CN"/>
-          <w14:ligatures w14:val="none"/>
-        </w:rPr>
-        <w:t>y_train</w:t>
-      </w:r>
-      <w:proofErr w:type="spellEnd"/>
-      <w:r>
-        <w:rPr>
-          <w:rFonts w:ascii="MesloLGS NF" w:eastAsia="Times New Roman" w:hAnsi="MesloLGS NF" w:cs="MesloLGS NF"/>
-          <w:color w:val="3B3B3B"/>
-          <w:kern w:val="0"/>
-          <w:sz w:val="19"/>
-          <w:szCs w:val="19"/>
-          <w:lang w:eastAsia="zh-CN"/>
-          <w14:ligatures w14:val="none"/>
-        </w:rPr>
-        <w:t>)</w:t>
       </w:r>
     </w:p>
     <w:p>
@@ -24731,8 +24488,9 @@
           <w:lang w:eastAsia="zh-CN"/>
           <w14:ligatures w14:val="none"/>
         </w:rPr>
-        <w:t xml:space="preserve">            </w:t>
-      </w:r>
+        <w:t xml:space="preserve">                </w:t>
+      </w:r>
+      <w:proofErr w:type="spellStart"/>
       <w:r>
         <w:rPr>
           <w:rFonts w:ascii="MesloLGS NF" w:eastAsia="Times New Roman" w:hAnsi="MesloLGS NF" w:cs="MesloLGS NF"/>
@@ -24743,19 +24501,44 @@
           <w:lang w:eastAsia="zh-CN"/>
           <w14:ligatures w14:val="none"/>
         </w:rPr>
-        <w:t>counters</w:t>
-      </w:r>
-      <w:r>
-        <w:rPr>
-          <w:rFonts w:ascii="MesloLGS NF" w:eastAsia="Times New Roman" w:hAnsi="MesloLGS NF" w:cs="MesloLGS NF"/>
-          <w:color w:val="3B3B3B"/>
-          <w:kern w:val="0"/>
-          <w:sz w:val="19"/>
-          <w:szCs w:val="19"/>
-          <w:lang w:eastAsia="zh-CN"/>
-          <w14:ligatures w14:val="none"/>
-        </w:rPr>
-        <w:t xml:space="preserve"> </w:t>
+        <w:t>pla</w:t>
+      </w:r>
+      <w:r>
+        <w:rPr>
+          <w:rFonts w:ascii="MesloLGS NF" w:eastAsia="Times New Roman" w:hAnsi="MesloLGS NF" w:cs="MesloLGS NF"/>
+          <w:color w:val="3B3B3B"/>
+          <w:kern w:val="0"/>
+          <w:sz w:val="19"/>
+          <w:szCs w:val="19"/>
+          <w:lang w:eastAsia="zh-CN"/>
+          <w14:ligatures w14:val="none"/>
+        </w:rPr>
+        <w:t>.</w:t>
+      </w:r>
+      <w:r>
+        <w:rPr>
+          <w:rFonts w:ascii="MesloLGS NF" w:eastAsia="Times New Roman" w:hAnsi="MesloLGS NF" w:cs="MesloLGS NF"/>
+          <w:color w:val="795E26"/>
+          <w:kern w:val="0"/>
+          <w:sz w:val="19"/>
+          <w:szCs w:val="19"/>
+          <w:lang w:eastAsia="zh-CN"/>
+          <w14:ligatures w14:val="none"/>
+        </w:rPr>
+        <w:t>get_error</w:t>
+      </w:r>
+      <w:proofErr w:type="spellEnd"/>
+      <w:r>
+        <w:rPr>
+          <w:rFonts w:ascii="MesloLGS NF" w:eastAsia="Times New Roman" w:hAnsi="MesloLGS NF" w:cs="MesloLGS NF"/>
+          <w:color w:val="3B3B3B"/>
+          <w:kern w:val="0"/>
+          <w:sz w:val="19"/>
+          <w:szCs w:val="19"/>
+          <w:lang w:eastAsia="zh-CN"/>
+          <w14:ligatures w14:val="none"/>
+        </w:rPr>
+        <w:t>(</w:t>
       </w:r>
       <w:r>
         <w:rPr>
@@ -24767,24 +24550,38 @@
           <w:lang w:eastAsia="zh-CN"/>
           <w14:ligatures w14:val="none"/>
         </w:rPr>
-        <w:t>+=</w:t>
-      </w:r>
-      <w:r>
-        <w:rPr>
-          <w:rFonts w:ascii="MesloLGS NF" w:eastAsia="Times New Roman" w:hAnsi="MesloLGS NF" w:cs="MesloLGS NF"/>
-          <w:color w:val="3B3B3B"/>
-          <w:kern w:val="0"/>
-          <w:sz w:val="19"/>
-          <w:szCs w:val="19"/>
-          <w:lang w:eastAsia="zh-CN"/>
-          <w14:ligatures w14:val="none"/>
-        </w:rPr>
-        <w:t xml:space="preserve"> (</w:t>
+        <w:t>*</w:t>
       </w:r>
       <w:proofErr w:type="spellStart"/>
       <w:r>
         <w:rPr>
           <w:rFonts w:ascii="MesloLGS NF" w:eastAsia="Times New Roman" w:hAnsi="MesloLGS NF" w:cs="MesloLGS NF"/>
+          <w:color w:val="795E26"/>
+          <w:kern w:val="0"/>
+          <w:sz w:val="19"/>
+          <w:szCs w:val="19"/>
+          <w:lang w:eastAsia="zh-CN"/>
+          <w14:ligatures w14:val="none"/>
+        </w:rPr>
+        <w:t>generate_data</w:t>
+      </w:r>
+      <w:proofErr w:type="spellEnd"/>
+      <w:r>
+        <w:rPr>
+          <w:rFonts w:ascii="MesloLGS NF" w:eastAsia="Times New Roman" w:hAnsi="MesloLGS NF" w:cs="MesloLGS NF"/>
+          <w:color w:val="3B3B3B"/>
+          <w:kern w:val="0"/>
+          <w:sz w:val="19"/>
+          <w:szCs w:val="19"/>
+          <w:lang w:eastAsia="zh-CN"/>
+          <w14:ligatures w14:val="none"/>
+        </w:rPr>
+        <w:t>(</w:t>
+      </w:r>
+      <w:proofErr w:type="spellStart"/>
+      <w:r>
+        <w:rPr>
+          <w:rFonts w:ascii="MesloLGS NF" w:eastAsia="Times New Roman" w:hAnsi="MesloLGS NF" w:cs="MesloLGS NF"/>
           <w:color w:val="001080"/>
           <w:kern w:val="0"/>
           <w:sz w:val="19"/>
@@ -24792,19 +24589,20 @@
           <w:lang w:eastAsia="zh-CN"/>
           <w14:ligatures w14:val="none"/>
         </w:rPr>
-        <w:t>pla</w:t>
-      </w:r>
-      <w:r>
-        <w:rPr>
-          <w:rFonts w:ascii="MesloLGS NF" w:eastAsia="Times New Roman" w:hAnsi="MesloLGS NF" w:cs="MesloLGS NF"/>
-          <w:color w:val="3B3B3B"/>
-          <w:kern w:val="0"/>
-          <w:sz w:val="19"/>
-          <w:szCs w:val="19"/>
-          <w:lang w:eastAsia="zh-CN"/>
-          <w14:ligatures w14:val="none"/>
-        </w:rPr>
-        <w:t>.</w:t>
+        <w:t>N_test</w:t>
+      </w:r>
+      <w:proofErr w:type="spellEnd"/>
+      <w:r>
+        <w:rPr>
+          <w:rFonts w:ascii="MesloLGS NF" w:eastAsia="Times New Roman" w:hAnsi="MesloLGS NF" w:cs="MesloLGS NF"/>
+          <w:color w:val="3B3B3B"/>
+          <w:kern w:val="0"/>
+          <w:sz w:val="19"/>
+          <w:szCs w:val="19"/>
+          <w:lang w:eastAsia="zh-CN"/>
+          <w14:ligatures w14:val="none"/>
+        </w:rPr>
+        <w:t xml:space="preserve">, </w:t>
       </w:r>
       <w:r>
         <w:rPr>
@@ -24816,20 +24614,93 @@
           <w:lang w:eastAsia="zh-CN"/>
           <w14:ligatures w14:val="none"/>
         </w:rPr>
-        <w:t>iters</w:t>
+        <w:t>f</w:t>
+      </w:r>
+      <w:r>
+        <w:rPr>
+          <w:rFonts w:ascii="MesloLGS NF" w:eastAsia="Times New Roman" w:hAnsi="MesloLGS NF" w:cs="MesloLGS NF"/>
+          <w:color w:val="3B3B3B"/>
+          <w:kern w:val="0"/>
+          <w:sz w:val="19"/>
+          <w:szCs w:val="19"/>
+          <w:lang w:eastAsia="zh-CN"/>
+          <w14:ligatures w14:val="none"/>
+        </w:rPr>
+        <w:t xml:space="preserve">, </w:t>
+      </w:r>
+      <w:r>
+        <w:rPr>
+          <w:rFonts w:ascii="MesloLGS NF" w:eastAsia="Times New Roman" w:hAnsi="MesloLGS NF" w:cs="MesloLGS NF"/>
+          <w:color w:val="001080"/>
+          <w:kern w:val="0"/>
+          <w:sz w:val="19"/>
+          <w:szCs w:val="19"/>
+          <w:lang w:eastAsia="zh-CN"/>
+          <w14:ligatures w14:val="none"/>
+        </w:rPr>
+        <w:t>bias</w:t>
+      </w:r>
+      <w:r>
+        <w:rPr>
+          <w:rFonts w:ascii="MesloLGS NF" w:eastAsia="Times New Roman" w:hAnsi="MesloLGS NF" w:cs="MesloLGS NF"/>
+          <w:color w:val="000000"/>
+          <w:kern w:val="0"/>
+          <w:sz w:val="19"/>
+          <w:szCs w:val="19"/>
+          <w:lang w:eastAsia="zh-CN"/>
+          <w14:ligatures w14:val="none"/>
+        </w:rPr>
+        <w:t>=</w:t>
+      </w:r>
+      <w:r>
+        <w:rPr>
+          <w:rFonts w:ascii="MesloLGS NF" w:eastAsia="Times New Roman" w:hAnsi="MesloLGS NF" w:cs="MesloLGS NF"/>
+          <w:color w:val="0000FF"/>
+          <w:kern w:val="0"/>
+          <w:sz w:val="19"/>
+          <w:szCs w:val="19"/>
+          <w:lang w:eastAsia="zh-CN"/>
+          <w14:ligatures w14:val="none"/>
+        </w:rPr>
+        <w:t>True</w:t>
+      </w:r>
+      <w:r>
+        <w:rPr>
+          <w:rFonts w:ascii="MesloLGS NF" w:eastAsia="Times New Roman" w:hAnsi="MesloLGS NF" w:cs="MesloLGS NF"/>
+          <w:color w:val="3B3B3B"/>
+          <w:kern w:val="0"/>
+          <w:sz w:val="19"/>
+          <w:szCs w:val="19"/>
+          <w:lang w:eastAsia="zh-CN"/>
+          <w14:ligatures w14:val="none"/>
+        </w:rPr>
+        <w:t xml:space="preserve">, </w:t>
+      </w:r>
+      <w:proofErr w:type="spellStart"/>
+      <w:r>
+        <w:rPr>
+          <w:rFonts w:ascii="MesloLGS NF" w:eastAsia="Times New Roman" w:hAnsi="MesloLGS NF" w:cs="MesloLGS NF"/>
+          <w:color w:val="001080"/>
+          <w:kern w:val="0"/>
+          <w:sz w:val="19"/>
+          <w:szCs w:val="19"/>
+          <w:lang w:eastAsia="zh-CN"/>
+          <w14:ligatures w14:val="none"/>
+        </w:rPr>
+        <w:t>rng</w:t>
       </w:r>
       <w:proofErr w:type="spellEnd"/>
       <w:r>
         <w:rPr>
           <w:rFonts w:ascii="MesloLGS NF" w:eastAsia="Times New Roman" w:hAnsi="MesloLGS NF" w:cs="MesloLGS NF"/>
-          <w:color w:val="3B3B3B"/>
-          <w:kern w:val="0"/>
-          <w:sz w:val="19"/>
-          <w:szCs w:val="19"/>
-          <w:lang w:eastAsia="zh-CN"/>
-          <w14:ligatures w14:val="none"/>
-        </w:rPr>
-        <w:t xml:space="preserve">, </w:t>
+          <w:color w:val="000000"/>
+          <w:kern w:val="0"/>
+          <w:sz w:val="19"/>
+          <w:szCs w:val="19"/>
+          <w:lang w:eastAsia="zh-CN"/>
+          <w14:ligatures w14:val="none"/>
+        </w:rPr>
+        <w:t>=</w:t>
       </w:r>
       <w:proofErr w:type="spellStart"/>
       <w:r>
@@ -24842,83 +24713,7 @@
           <w:lang w:eastAsia="zh-CN"/>
           <w14:ligatures w14:val="none"/>
         </w:rPr>
-        <w:t>pla</w:t>
-      </w:r>
-      <w:r>
-        <w:rPr>
-          <w:rFonts w:ascii="MesloLGS NF" w:eastAsia="Times New Roman" w:hAnsi="MesloLGS NF" w:cs="MesloLGS NF"/>
-          <w:color w:val="3B3B3B"/>
-          <w:kern w:val="0"/>
-          <w:sz w:val="19"/>
-          <w:szCs w:val="19"/>
-          <w:lang w:eastAsia="zh-CN"/>
-          <w14:ligatures w14:val="none"/>
-        </w:rPr>
-        <w:t>.</w:t>
-      </w:r>
-      <w:r>
-        <w:rPr>
-          <w:rFonts w:ascii="MesloLGS NF" w:eastAsia="Times New Roman" w:hAnsi="MesloLGS NF" w:cs="MesloLGS NF"/>
-          <w:color w:val="795E26"/>
-          <w:kern w:val="0"/>
-          <w:sz w:val="19"/>
-          <w:szCs w:val="19"/>
-          <w:lang w:eastAsia="zh-CN"/>
-          <w14:ligatures w14:val="none"/>
-        </w:rPr>
-        <w:t>get_error</w:t>
-      </w:r>
-      <w:proofErr w:type="spellEnd"/>
-      <w:r>
-        <w:rPr>
-          <w:rFonts w:ascii="MesloLGS NF" w:eastAsia="Times New Roman" w:hAnsi="MesloLGS NF" w:cs="MesloLGS NF"/>
-          <w:color w:val="3B3B3B"/>
-          <w:kern w:val="0"/>
-          <w:sz w:val="19"/>
-          <w:szCs w:val="19"/>
-          <w:lang w:eastAsia="zh-CN"/>
-          <w14:ligatures w14:val="none"/>
-        </w:rPr>
-        <w:t>(</w:t>
-      </w:r>
-      <w:proofErr w:type="spellStart"/>
-      <w:r>
-        <w:rPr>
-          <w:rFonts w:ascii="MesloLGS NF" w:eastAsia="Times New Roman" w:hAnsi="MesloLGS NF" w:cs="MesloLGS NF"/>
-          <w:color w:val="001080"/>
-          <w:kern w:val="0"/>
-          <w:sz w:val="19"/>
-          <w:szCs w:val="19"/>
-          <w:lang w:eastAsia="zh-CN"/>
-          <w14:ligatures w14:val="none"/>
-        </w:rPr>
-        <w:t>x_test</w:t>
-      </w:r>
-      <w:proofErr w:type="spellEnd"/>
-      <w:r>
-        <w:rPr>
-          <w:rFonts w:ascii="MesloLGS NF" w:eastAsia="Times New Roman" w:hAnsi="MesloLGS NF" w:cs="MesloLGS NF"/>
-          <w:color w:val="3B3B3B"/>
-          <w:kern w:val="0"/>
-          <w:sz w:val="19"/>
-          <w:szCs w:val="19"/>
-          <w:lang w:eastAsia="zh-CN"/>
-          <w14:ligatures w14:val="none"/>
-        </w:rPr>
-        <w:t xml:space="preserve">, </w:t>
-      </w:r>
-      <w:proofErr w:type="spellStart"/>
-      <w:r>
-        <w:rPr>
-          <w:rFonts w:ascii="MesloLGS NF" w:eastAsia="Times New Roman" w:hAnsi="MesloLGS NF" w:cs="MesloLGS NF"/>
-          <w:color w:val="001080"/>
-          <w:kern w:val="0"/>
-          <w:sz w:val="19"/>
-          <w:szCs w:val="19"/>
-          <w:lang w:eastAsia="zh-CN"/>
-          <w14:ligatures w14:val="none"/>
-        </w:rPr>
-        <w:t>y_test</w:t>
+        <w:t>rng</w:t>
       </w:r>
       <w:proofErr w:type="spellEnd"/>
       <w:r>
@@ -24958,6 +24753,33 @@
           <w:lang w:eastAsia="zh-CN"/>
           <w14:ligatures w14:val="none"/>
         </w:rPr>
+        <w:t>            )</w:t>
+      </w:r>
+    </w:p>
+    <w:p>
+      <w:pPr>
+        <w:shd w:val="clear" w:color="auto" w:fill="FFFFFF"/>
+        <w:spacing w:after="0" w:line="240" w:lineRule="auto"/>
+        <w:rPr>
+          <w:rFonts w:ascii="MesloLGS NF" w:eastAsia="Times New Roman" w:hAnsi="MesloLGS NF" w:cs="MesloLGS NF"/>
+          <w:color w:val="3B3B3B"/>
+          <w:kern w:val="0"/>
+          <w:sz w:val="19"/>
+          <w:szCs w:val="19"/>
+          <w:lang w:eastAsia="zh-CN"/>
+          <w14:ligatures w14:val="none"/>
+        </w:rPr>
+      </w:pPr>
+      <w:r>
+        <w:rPr>
+          <w:rFonts w:ascii="MesloLGS NF" w:eastAsia="Times New Roman" w:hAnsi="MesloLGS NF" w:cs="MesloLGS NF"/>
+          <w:color w:val="3B3B3B"/>
+          <w:kern w:val="0"/>
+          <w:sz w:val="19"/>
+          <w:szCs w:val="19"/>
+          <w:lang w:eastAsia="zh-CN"/>
+          <w14:ligatures w14:val="none"/>
+        </w:rPr>
         <w:t xml:space="preserve">        </w:t>
       </w:r>
       <w:proofErr w:type="spellStart"/>
@@ -25084,7 +24906,7 @@
           <w:lang w:eastAsia="zh-CN"/>
           <w14:ligatures w14:val="none"/>
         </w:rPr>
-        <w:t xml:space="preserve"> (</w:t>
+        <w:t xml:space="preserve"> </w:t>
       </w:r>
       <w:proofErr w:type="spellStart"/>
       <w:r>
@@ -25208,7 +25030,7 @@
           <w:lang w:eastAsia="zh-CN"/>
           <w14:ligatures w14:val="none"/>
         </w:rPr>
-        <w:t>))</w:t>
+        <w:t>)</w:t>
       </w:r>
     </w:p>
     <w:p>

</xml_diff>